<commit_message>
Add new CV results and update notebook outputs
Added 5fold_cv_results_20260106_063840.json and best_architecture_audio_20260106_062855.json with new cross-validation results and best architecture details. Updated Audio_hybrid_neuroevolution_notebook.ipynb and best_Audio_hybrid_neuroevolution_notebook.ipynb with executed cell outputs, including dependency installation logs, device configuration, and OS-independent path handling. Minor updates to train_best_audio_model.py and document files.
</commit_message>
<xml_diff>
--- a/Documents/Article.docx
+++ b/Documents/Article.docx
@@ -4,25 +4,20 @@
   <w:body>
     <w:p>
       <w:pPr>
-        <w:pStyle w:val="Ttulo"/>
-      </w:pPr>
-      <w:r>
-        <w:t xml:space="preserve">Hybrid </w:t>
-      </w:r>
-      <w:r>
-        <w:t>Neuroevolution</w:t>
-      </w:r>
-      <w:r>
-        <w:t xml:space="preserve"> </w:t>
-      </w:r>
-      <w:r>
-        <w:t xml:space="preserve">applied to Parkinson detection </w:t>
-      </w:r>
-      <w:r>
-        <w:t>through</w:t>
-      </w:r>
-      <w:r>
-        <w:t xml:space="preserve"> audio</w:t>
+        <w:pStyle w:val="Ttulo1"/>
+        <w:rPr>
+          <w:rFonts w:ascii="Trebuchet MS" w:eastAsia="Trebuchet MS" w:hAnsi="Trebuchet MS" w:cs="Trebuchet MS"/>
+          <w:sz w:val="44"/>
+          <w:szCs w:val="44"/>
+        </w:rPr>
+      </w:pPr>
+      <w:r>
+        <w:rPr>
+          <w:rFonts w:ascii="Trebuchet MS" w:eastAsia="Trebuchet MS" w:hAnsi="Trebuchet MS" w:cs="Trebuchet MS"/>
+          <w:sz w:val="44"/>
+          <w:szCs w:val="44"/>
+        </w:rPr>
+        <w:t>Automated Design of 1D-CNN Architectures for Parkinson’s Disease Detection via Parallel Hybrid Neuroevolution</w:t>
       </w:r>
     </w:p>
     <w:p>
@@ -83,14 +78,6 @@
       <w:r>
         <w:tab/>
       </w:r>
-    </w:p>
-    <w:p>
-      <w:pPr>
-        <w:pStyle w:val="Ttulo1"/>
-        <w:tabs>
-          <w:tab w:val="left" w:pos="3690"/>
-        </w:tabs>
-      </w:pPr>
     </w:p>
     <w:p>
       <w:r>
@@ -173,6 +160,43 @@
     <w:p>
       <w:r>
         <w:t>Some time later, in 2009, HyperNeat [2] was developed by D’Ambrosio</w:t>
+      </w:r>
+      <w:r>
+        <w:t xml:space="preserve">, </w:t>
+      </w:r>
+      <w:r>
+        <w:t>it was designed to search for spatial patterns in large neural networks, using generative functions to create connections with geometric regularities</w:t>
+      </w:r>
+      <w:r>
+        <w:t>.</w:t>
+      </w:r>
+    </w:p>
+    <w:p/>
+    <w:p>
+      <w:r>
+        <w:t xml:space="preserve">In 2022, </w:t>
+      </w:r>
+      <w:proofErr w:type="spellStart"/>
+      <w:r>
+        <w:t>NeuroEvo</w:t>
+      </w:r>
+      <w:proofErr w:type="spellEnd"/>
+      <w:r>
+        <w:t xml:space="preserve"> [3] was designed as a cloud system that allow to the </w:t>
+      </w:r>
+      <w:proofErr w:type="gramStart"/>
+      <w:r>
+        <w:t>users</w:t>
+      </w:r>
+      <w:proofErr w:type="gramEnd"/>
+      <w:r>
+        <w:t xml:space="preserve"> design and train neuronal networks</w:t>
+      </w:r>
+      <w:r>
+        <w:t>. U</w:t>
+      </w:r>
+      <w:r>
+        <w:t>sing evolutionary algorithms and particle algorithms. This allows the best classifier to be downloaded and implemented in Python, Java, and JavaScript. In addition, it takes advantage of GPU parallelization to improve performance in the mutation, crossover, and evaluation phases.</w:t>
       </w:r>
     </w:p>
     <w:p>
@@ -214,6 +238,7 @@
           <w:rFonts w:ascii="Times New Roman"/>
           <w:sz w:val="20"/>
         </w:rPr>
+        <w:lastRenderedPageBreak/>
         <w:t>Stanley,</w:t>
       </w:r>
       <w:r>
@@ -517,6 +542,72 @@
         </w:rPr>
         <w:t>, 159-185.</w:t>
       </w:r>
+    </w:p>
+    <w:p>
+      <w:pPr>
+        <w:pStyle w:val="Prrafodelista"/>
+        <w:numPr>
+          <w:ilvl w:val="0"/>
+          <w:numId w:val="10"/>
+        </w:numPr>
+        <w:tabs>
+          <w:tab w:val="left" w:pos="885"/>
+          <w:tab w:val="left" w:pos="934"/>
+        </w:tabs>
+        <w:spacing w:before="17" w:line="261" w:lineRule="auto"/>
+        <w:ind w:right="47"/>
+        <w:rPr>
+          <w:rFonts w:ascii="Times New Roman"/>
+          <w:sz w:val="20"/>
+        </w:rPr>
+      </w:pPr>
+      <w:r>
+        <w:rPr>
+          <w:rFonts w:ascii="Times New Roman"/>
+          <w:sz w:val="20"/>
+        </w:rPr>
+        <w:t>Philip</w:t>
+      </w:r>
+      <w:r>
+        <w:rPr>
+          <w:rFonts w:ascii="Times New Roman"/>
+          <w:spacing w:val="40"/>
+          <w:sz w:val="20"/>
+        </w:rPr>
+        <w:t xml:space="preserve"> </w:t>
+      </w:r>
+      <w:r>
+        <w:rPr>
+          <w:rFonts w:ascii="Times New Roman"/>
+          <w:sz w:val="20"/>
+        </w:rPr>
+        <w:t xml:space="preserve">Schroeder (2022); </w:t>
+      </w:r>
+      <w:proofErr w:type="spellStart"/>
+      <w:r>
+        <w:rPr>
+          <w:rFonts w:ascii="Times New Roman"/>
+          <w:sz w:val="20"/>
+        </w:rPr>
+        <w:t>NeuroEvo</w:t>
+      </w:r>
+      <w:proofErr w:type="spellEnd"/>
+      <w:r>
+        <w:rPr>
+          <w:rFonts w:ascii="Times New Roman"/>
+          <w:sz w:val="20"/>
+        </w:rPr>
+        <w:t xml:space="preserve">: A Cloud-based Platform for Automated Design and Training of Neural Networks using Evolutionary and Particle Swarm </w:t>
+      </w:r>
+      <w:proofErr w:type="spellStart"/>
+      <w:r>
+        <w:rPr>
+          <w:rFonts w:ascii="Times New Roman"/>
+          <w:sz w:val="20"/>
+        </w:rPr>
+        <w:t>Algorythms</w:t>
+      </w:r>
+      <w:proofErr w:type="spellEnd"/>
     </w:p>
     <w:p>
       <w:pPr>
@@ -2223,6 +2314,7 @@
   <w:style w:type="character" w:default="1" w:styleId="Fuentedeprrafopredeter">
     <w:name w:val="Default Paragraph Font"/>
     <w:uiPriority w:val="1"/>
+    <w:semiHidden/>
     <w:unhideWhenUsed/>
   </w:style>
   <w:style w:type="table" w:default="1" w:styleId="Tablanormal">

</xml_diff>